<commit_message>
Fix mistake in example in question 1
</commit_message>
<xml_diff>
--- a/06-python-numstack/homework.docx
+++ b/06-python-numstack/homework.docx
@@ -479,7 +479,7 @@
           <w:color w:val="000000"/>
           <w:sz w:val="21"/>
           <w:szCs w:val="21"/>
-          <w:lang w:val="en-IL" w:eastAsia="en-IL"/>
+          <w:lang w:eastAsia="en-IL"/>
         </w:rPr>
       </w:pPr>
       <w:r>
@@ -510,17 +510,17 @@
           <w:szCs w:val="21"/>
           <w:lang w:val="en-IL" w:eastAsia="en-IL"/>
         </w:rPr>
-        <w:t xml:space="preserve"> x : x**</w:t>
+        <w:t xml:space="preserve"> x : </w:t>
       </w:r>
       <w:r>
         <w:rPr>
           <w:rFonts w:ascii="Consolas" w:eastAsia="Times New Roman" w:hAnsi="Consolas" w:cs="Times New Roman"/>
-          <w:color w:val="098658"/>
+          <w:color w:val="000000"/>
           <w:sz w:val="21"/>
           <w:szCs w:val="21"/>
-          <w:lang w:val="en-IL" w:eastAsia="en-IL"/>
-        </w:rPr>
-        <w:t>2</w:t>
+          <w:lang w:eastAsia="en-IL"/>
+        </w:rPr>
+        <w:t>np.sin(x)</w:t>
       </w:r>
     </w:p>
     <w:p>
@@ -565,17 +565,27 @@
           <w:szCs w:val="21"/>
           <w:lang w:val="en-IL" w:eastAsia="en-IL"/>
         </w:rPr>
-        <w:t xml:space="preserve"> x : x+</w:t>
+        <w:t xml:space="preserve"> x : </w:t>
       </w:r>
       <w:r>
         <w:rPr>
           <w:rFonts w:ascii="Consolas" w:eastAsia="Times New Roman" w:hAnsi="Consolas" w:cs="Times New Roman"/>
-          <w:color w:val="098658"/>
+          <w:color w:val="000000"/>
+          <w:sz w:val="21"/>
+          <w:szCs w:val="21"/>
+          <w:lang w:eastAsia="en-IL"/>
+        </w:rPr>
+        <w:t>0.2*</w:t>
+      </w:r>
+      <w:r>
+        <w:rPr>
+          <w:rFonts w:ascii="Consolas" w:eastAsia="Times New Roman" w:hAnsi="Consolas" w:cs="Times New Roman"/>
+          <w:color w:val="000000"/>
           <w:sz w:val="21"/>
           <w:szCs w:val="21"/>
           <w:lang w:val="en-IL" w:eastAsia="en-IL"/>
         </w:rPr>
-        <w:t>10</w:t>
+        <w:t>x</w:t>
       </w:r>
     </w:p>
     <w:p>
@@ -805,28 +815,7 @@
           <w:rtl/>
         </w:rPr>
         <w:lastRenderedPageBreak/>
-        <w:t>2</w:t>
-      </w:r>
-      <w:r>
-        <w:rPr>
-          <w:rFonts w:hint="cs"/>
-          <w:rtl/>
-        </w:rPr>
-        <w:t xml:space="preserve">. </w:t>
-      </w:r>
-      <w:r>
-        <w:rPr>
-          <w:rFonts w:hint="cs"/>
-          <w:rtl/>
-        </w:rPr>
-        <w:t>ניתוח תקציב המדינה</w:t>
-      </w:r>
-      <w:r>
-        <w:rPr>
-          <w:rFonts w:hint="cs"/>
-          <w:rtl/>
-        </w:rPr>
-        <w:t xml:space="preserve"> [2 נק']</w:t>
+        <w:t>2. ניתוח תקציב המדינה [2 נק']</w:t>
       </w:r>
     </w:p>
     <w:p>
@@ -2966,7 +2955,7 @@
         </mc:Choice>
         <mc:Fallback>
           <w:pict>
-            <v:shape w14:anchorId="3A0EEE84" id="צורה אוטומטית 21" o:spid="_x0000_s1026" style="position:absolute;margin-left:0;margin-top:0;width:434.75pt;height:.3pt;flip:x;z-index:-503316478;visibility:visible;mso-wrap-style:square;mso-wrap-distance-left:0;mso-wrap-distance-top:0;mso-wrap-distance-right:0;mso-wrap-distance-bottom:0;mso-position-horizontal:center;mso-position-horizontal-relative:margin;mso-position-vertical:center;mso-position-vertical-relative:text;v-text-anchor:top" coordsize="21600,21600" o:gfxdata="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" path="m,l21600,21600e" filled="f" strokecolor="#95b3d7 [1940]" strokeweight=".35mm">
+            <v:shape w14:anchorId="516B4D0F" id="צורה אוטומטית 21" o:spid="_x0000_s1026" style="position:absolute;margin-left:0;margin-top:0;width:434.75pt;height:.3pt;flip:x;z-index:-503316478;visibility:visible;mso-wrap-style:square;mso-wrap-distance-left:0;mso-wrap-distance-top:0;mso-wrap-distance-right:0;mso-wrap-distance-bottom:0;mso-position-horizontal:center;mso-position-horizontal-relative:margin;mso-position-vertical:center;mso-position-vertical-relative:text;v-text-anchor:top" coordsize="21600,21600" o:gfxdata="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" path="m,l21600,21600e" filled="f" strokecolor="#95b3d7 [1940]" strokeweight=".35mm">
               <v:path arrowok="t"/>
               <w10:wrap anchorx="margin"/>
             </v:shape>

</xml_diff>